<commit_message>
Created inventory without UI, created player's clothing slot, implemented equipping a clothing, created item factory, made equipped clothing show on player
</commit_message>
<xml_diff>
--- a/Assets/Documentation.docx
+++ b/Assets/Documentation.docx
@@ -13,7 +13,13 @@
         <w:rPr>
           <w:lang w:val="en-US"/>
         </w:rPr>
-        <w:t>Documentation</w:t>
+        <w:t>Code d</w:t>
+      </w:r>
+      <w:r>
+        <w:rPr>
+          <w:lang w:val="en-US"/>
+        </w:rPr>
+        <w:t>ocumentation</w:t>
       </w:r>
     </w:p>
     <w:p>
@@ -40,7 +46,45 @@
         <w:rPr>
           <w:lang w:val="en-US"/>
         </w:rPr>
-        <w:t>InputManager stores data about input buttons. Data about a single button is stored in a struct of type InputManager.Button. It contains three variables:</w:t>
+        <w:t xml:space="preserve">InputManager </w:t>
+      </w:r>
+      <w:r>
+        <w:rPr>
+          <w:lang w:val="en-US"/>
+        </w:rPr>
+        <w:t>provides</w:t>
+      </w:r>
+      <w:r>
+        <w:rPr>
+          <w:lang w:val="en-US"/>
+        </w:rPr>
+        <w:t xml:space="preserve"> data about input buttons. Data about a single button is stored in a struct of type </w:t>
+      </w:r>
+      <w:proofErr w:type="spellStart"/>
+      <w:r>
+        <w:rPr>
+          <w:lang w:val="en-US"/>
+        </w:rPr>
+        <w:t>InputManager.Button</w:t>
+      </w:r>
+      <w:proofErr w:type="spellEnd"/>
+      <w:r>
+        <w:rPr>
+          <w:lang w:val="en-US"/>
+        </w:rPr>
+        <w:t xml:space="preserve">. It contains three </w:t>
+      </w:r>
+      <w:r>
+        <w:rPr>
+          <w:lang w:val="en-US"/>
+        </w:rPr>
+        <w:t>fields</w:t>
+      </w:r>
+      <w:r>
+        <w:rPr>
+          <w:lang w:val="en-US"/>
+        </w:rPr>
+        <w:t>:</w:t>
       </w:r>
     </w:p>
     <w:p>
@@ -173,6 +217,67 @@
         <w:rPr>
           <w:lang w:val="en-US"/>
         </w:rPr>
+        <w:t>Public fields</w:t>
+      </w:r>
+    </w:p>
+    <w:p>
+      <w:pPr>
+        <w:rPr>
+          <w:lang w:val="en-US"/>
+        </w:rPr>
+      </w:pPr>
+      <w:r>
+        <w:rPr>
+          <w:lang w:val="en-US"/>
+        </w:rPr>
+        <w:t>Direction – current facing direction. Read only</w:t>
+      </w:r>
+    </w:p>
+    <w:p>
+      <w:pPr>
+        <w:rPr>
+          <w:lang w:val="en-US"/>
+        </w:rPr>
+      </w:pPr>
+      <w:proofErr w:type="spellStart"/>
+      <w:r>
+        <w:rPr>
+          <w:lang w:val="en-US"/>
+        </w:rPr>
+        <w:t>IsWalking</w:t>
+      </w:r>
+      <w:proofErr w:type="spellEnd"/>
+      <w:r>
+        <w:rPr>
+          <w:lang w:val="en-US"/>
+        </w:rPr>
+        <w:t xml:space="preserve"> – is the player walking right now. Read only</w:t>
+      </w:r>
+    </w:p>
+    <w:p>
+      <w:pPr>
+        <w:rPr>
+          <w:lang w:val="en-US"/>
+        </w:rPr>
+      </w:pPr>
+      <w:r>
+        <w:rPr>
+          <w:lang w:val="en-US"/>
+        </w:rPr>
+        <w:t>Clothing – currently equipped clothing. Read only</w:t>
+      </w:r>
+    </w:p>
+    <w:p>
+      <w:pPr>
+        <w:pStyle w:val="3"/>
+        <w:rPr>
+          <w:lang w:val="en-US"/>
+        </w:rPr>
+      </w:pPr>
+      <w:r>
+        <w:rPr>
+          <w:lang w:val="en-US"/>
+        </w:rPr>
         <w:t>Serialized fields</w:t>
       </w:r>
     </w:p>
@@ -205,11 +310,42 @@
           <w:lang w:val="en-US"/>
         </w:rPr>
       </w:pPr>
+      <w:proofErr w:type="spellStart"/>
       <w:proofErr w:type="gramStart"/>
       <w:r>
         <w:rPr>
           <w:lang w:val="en-US"/>
         </w:rPr>
+        <w:t>itemFactory</w:t>
+      </w:r>
+      <w:proofErr w:type="spellEnd"/>
+      <w:proofErr w:type="gramEnd"/>
+      <w:r>
+        <w:rPr>
+          <w:lang w:val="en-US"/>
+        </w:rPr>
+        <w:t xml:space="preserve"> – reference to the </w:t>
+      </w:r>
+      <w:proofErr w:type="spellStart"/>
+      <w:r>
+        <w:rPr>
+          <w:lang w:val="en-US"/>
+        </w:rPr>
+        <w:t>ItemFactory</w:t>
+      </w:r>
+      <w:proofErr w:type="spellEnd"/>
+    </w:p>
+    <w:p>
+      <w:pPr>
+        <w:rPr>
+          <w:lang w:val="en-US"/>
+        </w:rPr>
+      </w:pPr>
+      <w:proofErr w:type="gramStart"/>
+      <w:r>
+        <w:rPr>
+          <w:lang w:val="en-US"/>
+        </w:rPr>
         <w:t>speed</w:t>
       </w:r>
       <w:proofErr w:type="gramEnd"/>
@@ -231,20 +367,345 @@
         <w:rPr>
           <w:lang w:val="en-US"/>
         </w:rPr>
-        <w:t>Public fields</w:t>
-      </w:r>
-    </w:p>
-    <w:p>
-      <w:pPr>
-        <w:rPr>
-          <w:lang w:val="en-US"/>
-        </w:rPr>
-      </w:pPr>
-      <w:r>
-        <w:rPr>
-          <w:lang w:val="en-US"/>
-        </w:rPr>
-        <w:t>Direction</w:t>
+        <w:t>Public Methods</w:t>
+      </w:r>
+    </w:p>
+    <w:p>
+      <w:pPr>
+        <w:rPr>
+          <w:lang w:val="en-US"/>
+        </w:rPr>
+      </w:pPr>
+      <w:proofErr w:type="spellStart"/>
+      <w:r>
+        <w:rPr>
+          <w:lang w:val="en-US"/>
+        </w:rPr>
+        <w:t>EquipClothing</w:t>
+      </w:r>
+      <w:proofErr w:type="spellEnd"/>
+      <w:r>
+        <w:rPr>
+          <w:lang w:val="en-US"/>
+        </w:rPr>
+        <w:t xml:space="preserve"> – equips a clothing from player’</w:t>
+      </w:r>
+      <w:r>
+        <w:rPr>
+          <w:lang w:val="en-US"/>
+        </w:rPr>
+        <w:t>s inventory and puts previously equipped clothing to the player’s inventory</w:t>
+      </w:r>
+    </w:p>
+    <w:p>
+      <w:pPr>
+        <w:pStyle w:val="3"/>
+        <w:rPr>
+          <w:lang w:val="en-US"/>
+        </w:rPr>
+      </w:pPr>
+      <w:r>
+        <w:rPr>
+          <w:lang w:val="en-US"/>
+        </w:rPr>
+        <w:t>Events</w:t>
+      </w:r>
+    </w:p>
+    <w:p>
+      <w:pPr>
+        <w:rPr>
+          <w:lang w:val="en-US"/>
+        </w:rPr>
+      </w:pPr>
+      <w:proofErr w:type="spellStart"/>
+      <w:r>
+        <w:rPr>
+          <w:lang w:val="en-US"/>
+        </w:rPr>
+        <w:t>DirectionChanged</w:t>
+      </w:r>
+      <w:proofErr w:type="spellEnd"/>
+      <w:r>
+        <w:rPr>
+          <w:lang w:val="en-US"/>
+        </w:rPr>
+        <w:t xml:space="preserve">, </w:t>
+      </w:r>
+      <w:proofErr w:type="spellStart"/>
+      <w:r>
+        <w:rPr>
+          <w:lang w:val="en-US"/>
+        </w:rPr>
+        <w:t>IsWalkingChanged</w:t>
+      </w:r>
+      <w:proofErr w:type="spellEnd"/>
+      <w:r>
+        <w:rPr>
+          <w:lang w:val="en-US"/>
+        </w:rPr>
+        <w:t xml:space="preserve">, </w:t>
+      </w:r>
+      <w:proofErr w:type="spellStart"/>
+      <w:r>
+        <w:rPr>
+          <w:lang w:val="en-US"/>
+        </w:rPr>
+        <w:t>ClothingChanged</w:t>
+      </w:r>
+      <w:proofErr w:type="spellEnd"/>
+      <w:r>
+        <w:rPr>
+          <w:lang w:val="en-US"/>
+        </w:rPr>
+        <w:t xml:space="preserve"> – are called when the corresponding fields are changed. They pass the value of a changed field.</w:t>
+      </w:r>
+    </w:p>
+    <w:p>
+      <w:pPr>
+        <w:pStyle w:val="2"/>
+        <w:rPr>
+          <w:lang w:val="en-US"/>
+        </w:rPr>
+      </w:pPr>
+      <w:proofErr w:type="spellStart"/>
+      <w:r>
+        <w:rPr>
+          <w:lang w:val="en-US"/>
+        </w:rPr>
+        <w:t>PlayerAnimator</w:t>
+      </w:r>
+      <w:proofErr w:type="spellEnd"/>
+    </w:p>
+    <w:p>
+      <w:pPr>
+        <w:rPr>
+          <w:lang w:val="en-US"/>
+        </w:rPr>
+      </w:pPr>
+      <w:r>
+        <w:rPr>
+          <w:lang w:val="en-US"/>
+        </w:rPr>
+        <w:t>Manages player animations. Subscribes on player state change and changes animations accordingly.</w:t>
+      </w:r>
+    </w:p>
+    <w:p>
+      <w:pPr>
+        <w:pStyle w:val="3"/>
+        <w:rPr>
+          <w:lang w:val="en-US"/>
+        </w:rPr>
+      </w:pPr>
+      <w:r>
+        <w:rPr>
+          <w:lang w:val="en-US"/>
+        </w:rPr>
+        <w:t>Serialized fields</w:t>
+      </w:r>
+    </w:p>
+    <w:p>
+      <w:pPr>
+        <w:rPr>
+          <w:lang w:val="en-US"/>
+        </w:rPr>
+      </w:pPr>
+      <w:proofErr w:type="spellStart"/>
+      <w:proofErr w:type="gramStart"/>
+      <w:r>
+        <w:rPr>
+          <w:lang w:val="en-US"/>
+        </w:rPr>
+        <w:t>blueSuitStates</w:t>
+      </w:r>
+      <w:proofErr w:type="spellEnd"/>
+      <w:proofErr w:type="gramEnd"/>
+      <w:r>
+        <w:rPr>
+          <w:lang w:val="en-US"/>
+        </w:rPr>
+        <w:t xml:space="preserve">, </w:t>
+      </w:r>
+      <w:proofErr w:type="spellStart"/>
+      <w:r>
+        <w:rPr>
+          <w:lang w:val="en-US"/>
+        </w:rPr>
+        <w:t>greenSuitStates</w:t>
+      </w:r>
+      <w:proofErr w:type="spellEnd"/>
+      <w:r>
+        <w:rPr>
+          <w:lang w:val="en-US"/>
+        </w:rPr>
+        <w:t>, … - names of animation states for different player states</w:t>
+      </w:r>
+    </w:p>
+    <w:p>
+      <w:pPr>
+        <w:rPr>
+          <w:lang w:val="en-US"/>
+        </w:rPr>
+      </w:pPr>
+      <w:proofErr w:type="spellStart"/>
+      <w:proofErr w:type="gramStart"/>
+      <w:r>
+        <w:rPr>
+          <w:lang w:val="en-US"/>
+        </w:rPr>
+        <w:t>animationSpeed</w:t>
+      </w:r>
+      <w:proofErr w:type="spellEnd"/>
+      <w:proofErr w:type="gramEnd"/>
+      <w:r>
+        <w:rPr>
+          <w:lang w:val="en-US"/>
+        </w:rPr>
+        <w:t xml:space="preserve"> – player animations speed multiplier</w:t>
+      </w:r>
+    </w:p>
+    <w:p>
+      <w:pPr>
+        <w:pStyle w:val="2"/>
+        <w:rPr>
+          <w:lang w:val="en-US"/>
+        </w:rPr>
+      </w:pPr>
+      <w:proofErr w:type="spellStart"/>
+      <w:r>
+        <w:rPr>
+          <w:lang w:val="en-US"/>
+        </w:rPr>
+        <w:t>ItemFactory</w:t>
+      </w:r>
+      <w:proofErr w:type="spellEnd"/>
+    </w:p>
+    <w:p>
+      <w:pPr>
+        <w:rPr>
+          <w:lang w:val="en-US"/>
+        </w:rPr>
+      </w:pPr>
+      <w:r>
+        <w:rPr>
+          <w:lang w:val="en-US"/>
+        </w:rPr>
+        <w:t>Stores item sprites and provides methods for item creation.</w:t>
+      </w:r>
+    </w:p>
+    <w:p>
+      <w:pPr>
+        <w:pStyle w:val="2"/>
+        <w:rPr>
+          <w:lang w:val="en-US"/>
+        </w:rPr>
+      </w:pPr>
+      <w:r>
+        <w:rPr>
+          <w:lang w:val="en-US"/>
+        </w:rPr>
+        <w:t>Inventory</w:t>
+      </w:r>
+    </w:p>
+    <w:p>
+      <w:pPr>
+        <w:rPr>
+          <w:lang w:val="en-US"/>
+        </w:rPr>
+      </w:pPr>
+      <w:r>
+        <w:rPr>
+          <w:lang w:val="en-US"/>
+        </w:rPr>
+        <w:t xml:space="preserve">Stores items. Has limited capacity. Implements </w:t>
+      </w:r>
+      <w:proofErr w:type="spellStart"/>
+      <w:r>
+        <w:rPr>
+          <w:lang w:val="en-US"/>
+        </w:rPr>
+        <w:t>IEnumerable</w:t>
+      </w:r>
+      <w:proofErr w:type="spellEnd"/>
+      <w:r>
+        <w:rPr>
+          <w:lang w:val="en-US"/>
+        </w:rPr>
+        <w:t>&lt;Item&gt;. Has an indexer.</w:t>
+      </w:r>
+    </w:p>
+    <w:p>
+      <w:pPr>
+        <w:pStyle w:val="3"/>
+        <w:rPr>
+          <w:lang w:val="en-US"/>
+        </w:rPr>
+      </w:pPr>
+      <w:r>
+        <w:rPr>
+          <w:lang w:val="en-US"/>
+        </w:rPr>
+        <w:t>Public Fields</w:t>
+      </w:r>
+    </w:p>
+    <w:p>
+      <w:pPr>
+        <w:rPr>
+          <w:lang w:val="en-US"/>
+        </w:rPr>
+      </w:pPr>
+      <w:r>
+        <w:rPr>
+          <w:lang w:val="en-US"/>
+        </w:rPr>
+        <w:t>Size – how many items this inventory can contain</w:t>
+      </w:r>
+    </w:p>
+    <w:p>
+      <w:pPr>
+        <w:rPr>
+          <w:lang w:val="en-US"/>
+        </w:rPr>
+      </w:pPr>
+      <w:proofErr w:type="spellStart"/>
+      <w:r>
+        <w:rPr>
+          <w:lang w:val="en-US"/>
+        </w:rPr>
+        <w:t>IsFull</w:t>
+      </w:r>
+      <w:proofErr w:type="spellEnd"/>
+      <w:r>
+        <w:rPr>
+          <w:lang w:val="en-US"/>
+        </w:rPr>
+        <w:t xml:space="preserve"> – is the inventory full</w:t>
+      </w:r>
+    </w:p>
+    <w:p>
+      <w:pPr>
+        <w:pStyle w:val="3"/>
+        <w:rPr>
+          <w:lang w:val="en-US"/>
+        </w:rPr>
+      </w:pPr>
+      <w:r>
+        <w:rPr>
+          <w:lang w:val="en-US"/>
+        </w:rPr>
+        <w:t>Public Methods</w:t>
+      </w:r>
+    </w:p>
+    <w:p>
+      <w:pPr>
+        <w:rPr>
+          <w:lang w:val="en-US"/>
+        </w:rPr>
+      </w:pPr>
+      <w:r>
+        <w:rPr>
+          <w:lang w:val="en-US"/>
+        </w:rPr>
+        <w:t xml:space="preserve">Add – adds an item to the inventory. Before calling this method, check, if the </w:t>
       </w:r>
       <w:bookmarkStart w:id="0" w:name="_GoBack"/>
       <w:bookmarkEnd w:id="0"/>
@@ -252,7 +713,39 @@
         <w:rPr>
           <w:lang w:val="en-US"/>
         </w:rPr>
-        <w:t xml:space="preserve"> – current facing direction of the character. Read only</w:t>
+        <w:t>inventory is</w:t>
+      </w:r>
+      <w:r>
+        <w:rPr>
+          <w:lang w:val="en-US"/>
+        </w:rPr>
+        <w:t xml:space="preserve"> full.</w:t>
+      </w:r>
+    </w:p>
+    <w:p>
+      <w:pPr>
+        <w:rPr>
+          <w:lang w:val="en-US"/>
+        </w:rPr>
+      </w:pPr>
+      <w:r>
+        <w:rPr>
+          <w:lang w:val="en-US"/>
+        </w:rPr>
+        <w:lastRenderedPageBreak/>
+        <w:t>Remove – removes an item</w:t>
+      </w:r>
+      <w:r>
+        <w:rPr>
+          <w:lang w:val="en-US"/>
+        </w:rPr>
+        <w:t xml:space="preserve"> from</w:t>
+      </w:r>
+      <w:r>
+        <w:rPr>
+          <w:lang w:val="en-US"/>
+        </w:rPr>
+        <w:t xml:space="preserve"> the inventory</w:t>
       </w:r>
     </w:p>
     <w:p>

</xml_diff>